<commit_message>
fixed the cb_get form cirlebuffer.c
</commit_message>
<xml_diff>
--- a/user's manual.docx
+++ b/user's manual.docx
@@ -1177,6 +1177,69 @@
           <w:p>
             <w:pPr>
               <w:ind w:firstLineChars="0" w:firstLine="0"/>
+              <w:rPr>
+                <w:rFonts w:hint="eastAsia"/>
+              </w:rPr>
+            </w:pPr>
+            <w:r>
+              <w:rPr>
+                <w:rFonts w:hint="eastAsia"/>
+              </w:rPr>
+              <w:t>0x08</w:t>
+            </w:r>
+          </w:p>
+        </w:tc>
+        <w:tc>
+          <w:tcPr>
+            <w:tcW w:w="2708" w:type="dxa"/>
+          </w:tcPr>
+          <w:p>
+            <w:pPr>
+              <w:ind w:firstLineChars="0" w:firstLine="0"/>
+              <w:rPr>
+                <w:rFonts w:hint="eastAsia"/>
+              </w:rPr>
+            </w:pPr>
+            <w:r>
+              <w:rPr>
+                <w:rFonts w:hint="eastAsia"/>
+              </w:rPr>
+              <w:t>CMD_RD_DDA</w:t>
+            </w:r>
+          </w:p>
+        </w:tc>
+        <w:tc>
+          <w:tcPr>
+            <w:tcW w:w="2133" w:type="dxa"/>
+          </w:tcPr>
+          <w:p>
+            <w:pPr>
+              <w:ind w:firstLineChars="0" w:firstLine="0"/>
+              <w:rPr>
+                <w:rFonts w:hint="eastAsia"/>
+              </w:rPr>
+            </w:pPr>
+          </w:p>
+        </w:tc>
+        <w:tc>
+          <w:tcPr>
+            <w:tcW w:w="2885" w:type="dxa"/>
+          </w:tcPr>
+          <w:p>
+            <w:pPr>
+              <w:ind w:firstLineChars="0" w:firstLine="0"/>
+            </w:pPr>
+          </w:p>
+        </w:tc>
+      </w:tr>
+      <w:tr>
+        <w:tc>
+          <w:tcPr>
+            <w:tcW w:w="796" w:type="dxa"/>
+          </w:tcPr>
+          <w:p>
+            <w:pPr>
+              <w:ind w:firstLineChars="0" w:firstLine="0"/>
             </w:pPr>
           </w:p>
         </w:tc>
@@ -1669,8 +1732,6 @@
         </w:rPr>
         <w:t>模式设置为例：</w:t>
       </w:r>
-      <w:bookmarkStart w:id="1" w:name="_GoBack"/>
-      <w:bookmarkEnd w:id="1"/>
     </w:p>
     <w:tbl>
       <w:tblPr>
@@ -1701,9 +1762,9 @@
             <w:pPr>
               <w:ind w:firstLineChars="0" w:firstLine="0"/>
             </w:pPr>
-            <w:bookmarkStart w:id="2" w:name="OLE_LINK1"/>
-            <w:bookmarkStart w:id="3" w:name="OLE_LINK2"/>
-            <w:bookmarkStart w:id="4" w:name="OLE_LINK7"/>
+            <w:bookmarkStart w:id="1" w:name="OLE_LINK1"/>
+            <w:bookmarkStart w:id="2" w:name="OLE_LINK2"/>
+            <w:bookmarkStart w:id="3" w:name="OLE_LINK7"/>
             <w:r>
               <w:rPr>
                 <w:rFonts w:hint="eastAsia"/>
@@ -1942,7 +2003,21 @@
                 <w:rFonts w:hint="eastAsia"/>
                 <w:highlight w:val="darkYellow"/>
               </w:rPr>
-              <w:t>0x0611</w:t>
+              <w:t>0x06</w:t>
+            </w:r>
+            <w:r>
+              <w:rPr>
+                <w:rFonts w:hint="eastAsia"/>
+                <w:highlight w:val="darkYellow"/>
+              </w:rPr>
+              <w:t>1</w:t>
+            </w:r>
+            <w:r>
+              <w:rPr>
+                <w:rFonts w:hint="eastAsia"/>
+                <w:highlight w:val="darkYellow"/>
+              </w:rPr>
+              <w:t>1</w:t>
             </w:r>
           </w:p>
         </w:tc>
@@ -2118,9 +2193,9 @@
         </w:tc>
       </w:tr>
     </w:tbl>
+    <w:bookmarkEnd w:id="1"/>
     <w:bookmarkEnd w:id="2"/>
     <w:bookmarkEnd w:id="3"/>
-    <w:bookmarkEnd w:id="4"/>
     <w:p>
       <w:pPr>
         <w:ind w:firstLine="480"/>
@@ -2129,6 +2204,7 @@
         <w:rPr>
           <w:rFonts w:hint="eastAsia"/>
         </w:rPr>
+        <w:lastRenderedPageBreak/>
         <w:t>包长以及校验位都是针对这种</w:t>
       </w:r>
       <w:proofErr w:type="gramStart"/>
@@ -2158,13 +2234,20 @@
       <w:pPr>
         <w:ind w:firstLine="480"/>
       </w:pPr>
-      <w:r>
-        <w:rPr>
-          <w:rFonts w:hint="eastAsia"/>
-        </w:rPr>
-        <w:lastRenderedPageBreak/>
-        <w:t xml:space="preserve">Set Motion </w:t>
-      </w:r>
+      <w:proofErr w:type="spellStart"/>
+      <w:r>
+        <w:rPr>
+          <w:rFonts w:hint="eastAsia"/>
+        </w:rPr>
+        <w:t>Set</w:t>
+      </w:r>
+      <w:r>
+        <w:rPr>
+          <w:rFonts w:hint="eastAsia"/>
+        </w:rPr>
+        <w:t>dda</w:t>
+      </w:r>
+      <w:proofErr w:type="spellEnd"/>
     </w:p>
     <w:tbl>
       <w:tblPr>
@@ -2659,15 +2742,21 @@
         <w:jc w:val="left"/>
       </w:pPr>
       <w:proofErr w:type="spellStart"/>
-      <w:proofErr w:type="gramStart"/>
-      <w:r>
-        <w:rPr>
-          <w:rFonts w:hint="eastAsia"/>
-        </w:rPr>
-        <w:t>setmotion</w:t>
-      </w:r>
+      <w:r>
+        <w:rPr>
+          <w:rFonts w:hint="eastAsia"/>
+        </w:rPr>
+        <w:t>set</w:t>
+      </w:r>
+      <w:r>
+        <w:rPr>
+          <w:rFonts w:hint="eastAsia"/>
+        </w:rPr>
+        <w:t>dda</w:t>
+      </w:r>
+      <w:bookmarkStart w:id="4" w:name="_GoBack"/>
+      <w:bookmarkEnd w:id="4"/>
       <w:proofErr w:type="spellEnd"/>
-      <w:proofErr w:type="gramEnd"/>
       <w:r>
         <w:rPr>
           <w:rFonts w:hint="eastAsia"/>
@@ -4953,7 +5042,7 @@
 </file>
 
 <file path=customXml/itemProps1.xml><?xml version="1.0" encoding="utf-8"?>
-<ds:datastoreItem xmlns:ds="http://schemas.openxmlformats.org/officeDocument/2006/customXml" ds:itemID="{498E7207-634B-4B8E-B1C0-27C01EF44A03}">
+<ds:datastoreItem xmlns:ds="http://schemas.openxmlformats.org/officeDocument/2006/customXml" ds:itemID="{2FAD5216-BC15-49E2-8279-70EB54145BC1}">
   <ds:schemaRefs>
     <ds:schemaRef ds:uri="http://schemas.openxmlformats.org/officeDocument/2006/bibliography"/>
   </ds:schemaRefs>

</xml_diff>